<commit_message>
delete the temp file
</commit_message>
<xml_diff>
--- a/GitHub Steps.docx
+++ b/GitHub Steps.docx
@@ -21,31 +21,6 @@
     </w:p>
     <w:p>
       <w:pPr>
-        <w:rPr>
-          <w:b/>
-          <w:sz w:val="36"/>
-          <w:szCs w:val="36"/>
-        </w:rPr>
-      </w:pPr>
-      <w:r>
-        <w:rPr>
-          <w:b/>
-          <w:sz w:val="36"/>
-          <w:szCs w:val="36"/>
-        </w:rPr>
-        <w:t xml:space="preserve">GitHub is </w:t>
-      </w:r>
-      <w:r>
-        <w:rPr>
-          <w:b/>
-          <w:sz w:val="36"/>
-          <w:szCs w:val="36"/>
-        </w:rPr>
-        <w:t>distributed version control system that allows developer/programmer store their code in the cloud and collaborate.</w:t>
-      </w:r>
-    </w:p>
-    <w:p>
-      <w:pPr>
         <w:numPr>
           <w:ilvl w:val="0"/>
           <w:numId w:val="2"/>
@@ -63,7 +38,7 @@
           <w:sz w:val="24"/>
           <w:szCs w:val="24"/>
         </w:rPr>
-        <w:t>Install GitHub : git-scm.com/download</w:t>
+        <w:t>git status</w:t>
       </w:r>
     </w:p>
     <w:p>
@@ -85,422 +60,7 @@
           <w:sz w:val="24"/>
           <w:szCs w:val="24"/>
         </w:rPr>
-        <w:t>launch command prompt</w:t>
-      </w:r>
-      <w:r>
-        <w:rPr>
-          <w:rFonts w:ascii="Times New Roman" w:eastAsia="Times New Roman" w:hAnsi="Times New Roman" w:cs="Times New Roman"/>
-          <w:sz w:val="24"/>
-          <w:szCs w:val="24"/>
-        </w:rPr>
-        <w:t xml:space="preserve"> ( git –version)</w:t>
-      </w:r>
-    </w:p>
-    <w:p>
-      <w:pPr>
-        <w:numPr>
-          <w:ilvl w:val="0"/>
-          <w:numId w:val="2"/>
-        </w:numPr>
-        <w:spacing w:before="100" w:beforeAutospacing="1" w:after="100" w:afterAutospacing="1" w:line="240" w:lineRule="auto"/>
-        <w:rPr>
-          <w:rFonts w:ascii="Times New Roman" w:eastAsia="Times New Roman" w:hAnsi="Times New Roman" w:cs="Times New Roman"/>
-          <w:sz w:val="24"/>
-          <w:szCs w:val="24"/>
-        </w:rPr>
-      </w:pPr>
-      <w:r>
-        <w:rPr>
-          <w:rFonts w:ascii="Times New Roman" w:eastAsia="Times New Roman" w:hAnsi="Times New Roman" w:cs="Times New Roman"/>
-          <w:sz w:val="24"/>
-          <w:szCs w:val="24"/>
-        </w:rPr>
-        <w:t>git init project1 (create local repository)</w:t>
-      </w:r>
-    </w:p>
-    <w:p>
-      <w:pPr>
-        <w:numPr>
-          <w:ilvl w:val="0"/>
-          <w:numId w:val="2"/>
-        </w:numPr>
-        <w:spacing w:before="100" w:beforeAutospacing="1" w:after="100" w:afterAutospacing="1" w:line="240" w:lineRule="auto"/>
-        <w:rPr>
-          <w:rFonts w:ascii="Times New Roman" w:eastAsia="Times New Roman" w:hAnsi="Times New Roman" w:cs="Times New Roman"/>
-          <w:sz w:val="24"/>
-          <w:szCs w:val="24"/>
-        </w:rPr>
-      </w:pPr>
-      <w:r>
-        <w:rPr>
-          <w:rFonts w:ascii="Times New Roman" w:eastAsia="Times New Roman" w:hAnsi="Times New Roman" w:cs="Times New Roman"/>
-          <w:sz w:val="24"/>
-          <w:szCs w:val="24"/>
-        </w:rPr>
-        <w:t>Create directory with the same name on computer (e:\users\norm\sites\basewp)</w:t>
-      </w:r>
-    </w:p>
-    <w:p>
-      <w:pPr>
-        <w:numPr>
-          <w:ilvl w:val="0"/>
-          <w:numId w:val="2"/>
-        </w:numPr>
-        <w:spacing w:before="100" w:beforeAutospacing="1" w:after="100" w:afterAutospacing="1" w:line="240" w:lineRule="auto"/>
-        <w:rPr>
-          <w:rFonts w:ascii="Times New Roman" w:eastAsia="Times New Roman" w:hAnsi="Times New Roman" w:cs="Times New Roman"/>
-          <w:sz w:val="24"/>
-          <w:szCs w:val="24"/>
-        </w:rPr>
-      </w:pPr>
-      <w:r>
-        <w:rPr>
-          <w:rFonts w:ascii="Times New Roman" w:eastAsia="Times New Roman" w:hAnsi="Times New Roman" w:cs="Times New Roman"/>
-          <w:sz w:val="24"/>
-          <w:szCs w:val="24"/>
-        </w:rPr>
-        <w:t>go to command line and go to directory (e:\users\norm\sites\basewp)</w:t>
-      </w:r>
-    </w:p>
-    <w:p>
-      <w:pPr>
-        <w:numPr>
-          <w:ilvl w:val="0"/>
-          <w:numId w:val="2"/>
-        </w:numPr>
-        <w:spacing w:before="100" w:beforeAutospacing="1" w:after="100" w:afterAutospacing="1" w:line="240" w:lineRule="auto"/>
-        <w:rPr>
-          <w:rFonts w:ascii="Times New Roman" w:eastAsia="Times New Roman" w:hAnsi="Times New Roman" w:cs="Times New Roman"/>
-          <w:sz w:val="24"/>
-          <w:szCs w:val="24"/>
-        </w:rPr>
-      </w:pPr>
-      <w:r>
-        <w:rPr>
-          <w:rFonts w:ascii="Times New Roman" w:eastAsia="Times New Roman" w:hAnsi="Times New Roman" w:cs="Times New Roman"/>
-          <w:sz w:val="24"/>
-          <w:szCs w:val="24"/>
-        </w:rPr>
-        <w:t>Create repository on github.com</w:t>
-      </w:r>
-    </w:p>
-    <w:p>
-      <w:pPr>
-        <w:numPr>
-          <w:ilvl w:val="0"/>
-          <w:numId w:val="2"/>
-        </w:numPr>
-        <w:spacing w:before="100" w:beforeAutospacing="1" w:after="100" w:afterAutospacing="1" w:line="240" w:lineRule="auto"/>
-        <w:rPr>
-          <w:rFonts w:ascii="Times New Roman" w:eastAsia="Times New Roman" w:hAnsi="Times New Roman" w:cs="Times New Roman"/>
-          <w:sz w:val="24"/>
-          <w:szCs w:val="24"/>
-        </w:rPr>
-      </w:pPr>
-      <w:r>
-        <w:rPr>
-          <w:rFonts w:ascii="Times New Roman" w:eastAsia="Times New Roman" w:hAnsi="Times New Roman" w:cs="Times New Roman"/>
-          <w:sz w:val="24"/>
-          <w:szCs w:val="24"/>
-        </w:rPr>
-        <w:t>See commands to push existing repository from command line</w:t>
-      </w:r>
-    </w:p>
-    <w:p>
-      <w:pPr>
-        <w:numPr>
-          <w:ilvl w:val="0"/>
-          <w:numId w:val="1"/>
-        </w:numPr>
-        <w:spacing w:before="100" w:beforeAutospacing="1" w:after="100" w:afterAutospacing="1" w:line="240" w:lineRule="auto"/>
-        <w:rPr>
-          <w:rFonts w:ascii="Times New Roman" w:eastAsia="Times New Roman" w:hAnsi="Times New Roman" w:cs="Times New Roman"/>
-          <w:sz w:val="24"/>
-          <w:szCs w:val="24"/>
-        </w:rPr>
-      </w:pPr>
-      <w:r>
-        <w:rPr>
-          <w:rFonts w:ascii="Times New Roman" w:eastAsia="Times New Roman" w:hAnsi="Times New Roman" w:cs="Times New Roman"/>
-          <w:sz w:val="24"/>
-          <w:szCs w:val="24"/>
-        </w:rPr>
-        <w:t>git remote add origin https://github.com/neuker/project1.git</w:t>
-      </w:r>
-    </w:p>
-    <w:p>
-      <w:pPr>
-        <w:numPr>
-          <w:ilvl w:val="0"/>
-          <w:numId w:val="1"/>
-        </w:numPr>
-        <w:spacing w:before="100" w:beforeAutospacing="1" w:after="100" w:afterAutospacing="1" w:line="240" w:lineRule="auto"/>
-        <w:rPr>
-          <w:rFonts w:ascii="Times New Roman" w:eastAsia="Times New Roman" w:hAnsi="Times New Roman" w:cs="Times New Roman"/>
-          <w:sz w:val="24"/>
-          <w:szCs w:val="24"/>
-        </w:rPr>
-      </w:pPr>
-      <w:r>
-        <w:rPr>
-          <w:rFonts w:ascii="Times New Roman" w:eastAsia="Times New Roman" w:hAnsi="Times New Roman" w:cs="Times New Roman"/>
-          <w:sz w:val="24"/>
-          <w:szCs w:val="24"/>
-        </w:rPr>
-        <w:t>git push -u origin master</w:t>
-      </w:r>
-    </w:p>
-    <w:p>
-      <w:pPr>
-        <w:numPr>
-          <w:ilvl w:val="0"/>
-          <w:numId w:val="1"/>
-        </w:numPr>
-        <w:spacing w:before="100" w:beforeAutospacing="1" w:after="100" w:afterAutospacing="1" w:line="240" w:lineRule="auto"/>
-        <w:rPr>
-          <w:rFonts w:ascii="Times New Roman" w:eastAsia="Times New Roman" w:hAnsi="Times New Roman" w:cs="Times New Roman"/>
-          <w:sz w:val="24"/>
-          <w:szCs w:val="24"/>
-        </w:rPr>
-      </w:pPr>
-      <w:r>
-        <w:rPr>
-          <w:rFonts w:ascii="Times New Roman" w:eastAsia="Times New Roman" w:hAnsi="Times New Roman" w:cs="Times New Roman"/>
-          <w:sz w:val="24"/>
-          <w:szCs w:val="24"/>
-          <w:highlight w:val="yellow"/>
-        </w:rPr>
-        <w:t>git clone https://github.com/neuker/basewp</w:t>
-      </w:r>
-      <w:r>
-        <w:rPr>
-          <w:rFonts w:ascii="Times New Roman" w:eastAsia="Times New Roman" w:hAnsi="Times New Roman" w:cs="Times New Roman"/>
-          <w:sz w:val="24"/>
-          <w:szCs w:val="24"/>
-        </w:rPr>
-        <w:t xml:space="preserve"> (will create clone on computer)</w:t>
-      </w:r>
-    </w:p>
-    <w:p>
-      <w:pPr>
-        <w:numPr>
-          <w:ilvl w:val="0"/>
-          <w:numId w:val="1"/>
-        </w:numPr>
-        <w:spacing w:before="100" w:beforeAutospacing="1" w:after="100" w:afterAutospacing="1" w:line="240" w:lineRule="auto"/>
-        <w:rPr>
-          <w:rFonts w:ascii="Times New Roman" w:eastAsia="Times New Roman" w:hAnsi="Times New Roman" w:cs="Times New Roman"/>
-          <w:sz w:val="24"/>
-          <w:szCs w:val="24"/>
-        </w:rPr>
-      </w:pPr>
-      <w:r>
-        <w:rPr>
-          <w:rFonts w:ascii="Times New Roman" w:eastAsia="Times New Roman" w:hAnsi="Times New Roman" w:cs="Times New Roman"/>
-          <w:sz w:val="24"/>
-          <w:szCs w:val="24"/>
-        </w:rPr>
-        <w:t>Now we can work between github and computer</w:t>
-      </w:r>
-    </w:p>
-    <w:p>
-      <w:pPr>
-        <w:numPr>
-          <w:ilvl w:val="0"/>
-          <w:numId w:val="1"/>
-        </w:numPr>
-        <w:spacing w:before="100" w:beforeAutospacing="1" w:after="100" w:afterAutospacing="1" w:line="240" w:lineRule="auto"/>
-        <w:rPr>
-          <w:rFonts w:ascii="Times New Roman" w:eastAsia="Times New Roman" w:hAnsi="Times New Roman" w:cs="Times New Roman"/>
-          <w:sz w:val="24"/>
-          <w:szCs w:val="24"/>
-        </w:rPr>
-      </w:pPr>
-      <w:r>
-        <w:rPr>
-          <w:rFonts w:ascii="Times New Roman" w:eastAsia="Times New Roman" w:hAnsi="Times New Roman" w:cs="Times New Roman"/>
-          <w:sz w:val="24"/>
-          <w:szCs w:val="24"/>
-          <w:highlight w:val="yellow"/>
-        </w:rPr>
         <w:t>git add .</w:t>
-      </w:r>
-      <w:r>
-        <w:rPr>
-          <w:rFonts w:ascii="Times New Roman" w:eastAsia="Times New Roman" w:hAnsi="Times New Roman" w:cs="Times New Roman"/>
-          <w:sz w:val="24"/>
-          <w:szCs w:val="24"/>
-        </w:rPr>
-        <w:t xml:space="preserve"> (add all files)</w:t>
-      </w:r>
-    </w:p>
-    <w:p>
-      <w:pPr>
-        <w:numPr>
-          <w:ilvl w:val="0"/>
-          <w:numId w:val="1"/>
-        </w:numPr>
-        <w:spacing w:before="100" w:beforeAutospacing="1" w:after="100" w:afterAutospacing="1" w:line="240" w:lineRule="auto"/>
-        <w:rPr>
-          <w:rFonts w:ascii="Times New Roman" w:eastAsia="Times New Roman" w:hAnsi="Times New Roman" w:cs="Times New Roman"/>
-          <w:sz w:val="24"/>
-          <w:szCs w:val="24"/>
-        </w:rPr>
-      </w:pPr>
-      <w:r>
-        <w:rPr>
-          <w:rFonts w:ascii="Times New Roman" w:eastAsia="Times New Roman" w:hAnsi="Times New Roman" w:cs="Times New Roman"/>
-          <w:sz w:val="24"/>
-          <w:szCs w:val="24"/>
-          <w:highlight w:val="yellow"/>
-        </w:rPr>
-        <w:t>git status</w:t>
-      </w:r>
-      <w:r>
-        <w:rPr>
-          <w:rFonts w:ascii="Times New Roman" w:eastAsia="Times New Roman" w:hAnsi="Times New Roman" w:cs="Times New Roman"/>
-          <w:sz w:val="24"/>
-          <w:szCs w:val="24"/>
-        </w:rPr>
-        <w:t xml:space="preserve"> (</w:t>
-      </w:r>
-      <w:r>
-        <w:t>List the files you've changed and those you still need to add or commit</w:t>
-      </w:r>
-      <w:r>
-        <w:rPr>
-          <w:rFonts w:ascii="Times New Roman" w:eastAsia="Times New Roman" w:hAnsi="Times New Roman" w:cs="Times New Roman"/>
-          <w:sz w:val="24"/>
-          <w:szCs w:val="24"/>
-        </w:rPr>
-        <w:t>)</w:t>
-      </w:r>
-    </w:p>
-    <w:p>
-      <w:pPr>
-        <w:numPr>
-          <w:ilvl w:val="0"/>
-          <w:numId w:val="1"/>
-        </w:numPr>
-        <w:spacing w:before="100" w:beforeAutospacing="1" w:after="100" w:afterAutospacing="1" w:line="240" w:lineRule="auto"/>
-        <w:rPr>
-          <w:rFonts w:ascii="Times New Roman" w:eastAsia="Times New Roman" w:hAnsi="Times New Roman" w:cs="Times New Roman"/>
-          <w:sz w:val="24"/>
-          <w:szCs w:val="24"/>
-        </w:rPr>
-      </w:pPr>
-      <w:r>
-        <w:rPr>
-          <w:rFonts w:ascii="Times New Roman" w:eastAsia="Times New Roman" w:hAnsi="Times New Roman" w:cs="Times New Roman"/>
-          <w:sz w:val="24"/>
-          <w:szCs w:val="24"/>
-          <w:highlight w:val="yellow"/>
-        </w:rPr>
-        <w:t>git commit -m ‘first commit</w:t>
-      </w:r>
-      <w:r>
-        <w:rPr>
-          <w:rFonts w:ascii="Times New Roman" w:eastAsia="Times New Roman" w:hAnsi="Times New Roman" w:cs="Times New Roman"/>
-          <w:sz w:val="24"/>
-          <w:szCs w:val="24"/>
-          <w:highlight w:val="yellow"/>
-        </w:rPr>
-        <w:t xml:space="preserve"> message</w:t>
-      </w:r>
-      <w:r>
-        <w:rPr>
-          <w:rFonts w:ascii="Times New Roman" w:eastAsia="Times New Roman" w:hAnsi="Times New Roman" w:cs="Times New Roman"/>
-          <w:sz w:val="24"/>
-          <w:szCs w:val="24"/>
-          <w:highlight w:val="yellow"/>
-        </w:rPr>
-        <w:t>’</w:t>
-      </w:r>
-    </w:p>
-    <w:p>
-      <w:pPr>
-        <w:numPr>
-          <w:ilvl w:val="0"/>
-          <w:numId w:val="1"/>
-        </w:numPr>
-        <w:spacing w:before="100" w:beforeAutospacing="1" w:after="100" w:afterAutospacing="1" w:line="240" w:lineRule="auto"/>
-        <w:rPr>
-          <w:rFonts w:ascii="Times New Roman" w:eastAsia="Times New Roman" w:hAnsi="Times New Roman" w:cs="Times New Roman"/>
-          <w:sz w:val="24"/>
-          <w:szCs w:val="24"/>
-        </w:rPr>
-      </w:pPr>
-      <w:r>
-        <w:rPr>
-          <w:rFonts w:ascii="Times New Roman" w:eastAsia="Times New Roman" w:hAnsi="Times New Roman" w:cs="Times New Roman"/>
-          <w:sz w:val="24"/>
-          <w:szCs w:val="24"/>
-          <w:highlight w:val="yellow"/>
-        </w:rPr>
-        <w:t>git push</w:t>
-      </w:r>
-      <w:r>
-        <w:rPr>
-          <w:rFonts w:ascii="Times New Roman" w:eastAsia="Times New Roman" w:hAnsi="Times New Roman" w:cs="Times New Roman"/>
-          <w:sz w:val="24"/>
-          <w:szCs w:val="24"/>
-        </w:rPr>
-        <w:t xml:space="preserve"> (</w:t>
-      </w:r>
-      <w:r>
-        <w:t>Pushes the changes in your local repository up to the remote repository you specified</w:t>
-      </w:r>
-      <w:r>
-        <w:t>)</w:t>
-      </w:r>
-    </w:p>
-    <w:p>
-      <w:pPr>
-        <w:numPr>
-          <w:ilvl w:val="0"/>
-          <w:numId w:val="1"/>
-        </w:numPr>
-        <w:spacing w:before="100" w:beforeAutospacing="1" w:after="100" w:afterAutospacing="1" w:line="240" w:lineRule="auto"/>
-        <w:rPr>
-          <w:rFonts w:ascii="Times New Roman" w:eastAsia="Times New Roman" w:hAnsi="Times New Roman" w:cs="Times New Roman"/>
-          <w:sz w:val="24"/>
-          <w:szCs w:val="24"/>
-        </w:rPr>
-      </w:pPr>
-      <w:r>
-        <w:rPr>
-          <w:rFonts w:ascii="Times New Roman" w:eastAsia="Times New Roman" w:hAnsi="Times New Roman" w:cs="Times New Roman"/>
-          <w:sz w:val="24"/>
-          <w:szCs w:val="24"/>
-        </w:rPr>
-        <w:t>git – will show all commands</w:t>
-      </w:r>
-    </w:p>
-    <w:p>
-      <w:pPr>
-        <w:rPr>
-          <w:b/>
-        </w:rPr>
-      </w:pPr>
-    </w:p>
-    <w:p>
-      <w:pPr>
-        <w:rPr>
-          <w:b/>
-        </w:rPr>
-      </w:pPr>
-    </w:p>
-    <w:p>
-      <w:pPr>
-        <w:rPr>
-          <w:b/>
-        </w:rPr>
-      </w:pPr>
-      <w:r>
-        <w:rPr>
-          <w:b/>
-        </w:rPr>
-        <w:t>Test GitHub</w:t>
       </w:r>
     </w:p>
     <w:p>

</xml_diff>

<commit_message>
added more line in file
</commit_message>
<xml_diff>
--- a/GitHub Steps.docx
+++ b/GitHub Steps.docx
@@ -16,7 +16,57 @@
           <w:sz w:val="28"/>
           <w:szCs w:val="28"/>
         </w:rPr>
-        <w:t>GitHub Basic commands for creating and pushing to Repository</w:t>
+        <w:t xml:space="preserve">GitHub Basic commands </w:t>
+      </w:r>
+      <w:r>
+        <w:rPr>
+          <w:b/>
+          <w:sz w:val="28"/>
+          <w:szCs w:val="28"/>
+        </w:rPr>
+        <w:t>push</w:t>
+      </w:r>
+      <w:r>
+        <w:rPr>
+          <w:b/>
+          <w:sz w:val="28"/>
+          <w:szCs w:val="28"/>
+        </w:rPr>
+        <w:t xml:space="preserve"> </w:t>
+      </w:r>
+      <w:r>
+        <w:rPr>
+          <w:b/>
+          <w:sz w:val="28"/>
+          <w:szCs w:val="28"/>
+        </w:rPr>
+        <w:t xml:space="preserve">from Local </w:t>
+      </w:r>
+      <w:r>
+        <w:rPr>
+          <w:b/>
+          <w:sz w:val="28"/>
+          <w:szCs w:val="28"/>
+        </w:rPr>
+        <w:t xml:space="preserve">to </w:t>
+      </w:r>
+      <w:r>
+        <w:rPr>
+          <w:b/>
+          <w:sz w:val="28"/>
+          <w:szCs w:val="28"/>
+        </w:rPr>
+        <w:t xml:space="preserve">Central </w:t>
+      </w:r>
+      <w:bookmarkStart w:id="0" w:name="_GoBack"/>
+      <w:bookmarkEnd w:id="0"/>
+      <w:r>
+        <w:rPr>
+          <w:b/>
+          <w:sz w:val="28"/>
+          <w:szCs w:val="28"/>
+        </w:rPr>
+        <w:t>Repository</w:t>
       </w:r>
     </w:p>
     <w:p>
@@ -60,17 +110,149 @@
           <w:sz w:val="24"/>
           <w:szCs w:val="24"/>
         </w:rPr>
-        <w:t>git add .</w:t>
+        <w:t xml:space="preserve">git </w:t>
+      </w:r>
+      <w:r>
+        <w:rPr>
+          <w:rFonts w:ascii="Times New Roman" w:eastAsia="Times New Roman" w:hAnsi="Times New Roman" w:cs="Times New Roman"/>
+          <w:sz w:val="24"/>
+          <w:szCs w:val="24"/>
+        </w:rPr>
+        <w:t>dif</w:t>
       </w:r>
     </w:p>
     <w:p>
       <w:pPr>
+        <w:numPr>
+          <w:ilvl w:val="0"/>
+          <w:numId w:val="2"/>
+        </w:numPr>
+        <w:spacing w:before="100" w:beforeAutospacing="1" w:after="100" w:afterAutospacing="1" w:line="240" w:lineRule="auto"/>
+        <w:rPr>
+          <w:rFonts w:ascii="Times New Roman" w:eastAsia="Times New Roman" w:hAnsi="Times New Roman" w:cs="Times New Roman"/>
+          <w:sz w:val="24"/>
+          <w:szCs w:val="24"/>
+        </w:rPr>
+      </w:pPr>
+      <w:r>
+        <w:rPr>
+          <w:rFonts w:ascii="Times New Roman" w:eastAsia="Times New Roman" w:hAnsi="Times New Roman" w:cs="Times New Roman"/>
+          <w:sz w:val="24"/>
+          <w:szCs w:val="24"/>
+        </w:rPr>
+        <w:t xml:space="preserve">git </w:t>
+      </w:r>
+      <w:r>
+        <w:rPr>
+          <w:rFonts w:ascii="Times New Roman" w:eastAsia="Times New Roman" w:hAnsi="Times New Roman" w:cs="Times New Roman"/>
+          <w:sz w:val="24"/>
+          <w:szCs w:val="24"/>
+        </w:rPr>
+        <w:t>add .</w:t>
+      </w:r>
+      <w:r>
+        <w:rPr>
+          <w:rFonts w:ascii="Times New Roman" w:eastAsia="Times New Roman" w:hAnsi="Times New Roman" w:cs="Times New Roman"/>
+          <w:sz w:val="24"/>
+          <w:szCs w:val="24"/>
+        </w:rPr>
+        <w:t xml:space="preserve"> or git filename</w:t>
+      </w:r>
+    </w:p>
+    <w:p>
+      <w:pPr>
+        <w:numPr>
+          <w:ilvl w:val="0"/>
+          <w:numId w:val="2"/>
+        </w:numPr>
+        <w:spacing w:before="100" w:beforeAutospacing="1" w:after="100" w:afterAutospacing="1" w:line="240" w:lineRule="auto"/>
+        <w:rPr>
+          <w:rFonts w:ascii="Times New Roman" w:eastAsia="Times New Roman" w:hAnsi="Times New Roman" w:cs="Times New Roman"/>
+          <w:sz w:val="24"/>
+          <w:szCs w:val="24"/>
+        </w:rPr>
+      </w:pPr>
+      <w:r>
+        <w:rPr>
+          <w:rFonts w:ascii="Times New Roman" w:eastAsia="Times New Roman" w:hAnsi="Times New Roman" w:cs="Times New Roman"/>
+          <w:sz w:val="24"/>
+          <w:szCs w:val="24"/>
+        </w:rPr>
+        <w:t>git status</w:t>
+      </w:r>
+    </w:p>
+    <w:p>
+      <w:pPr>
+        <w:numPr>
+          <w:ilvl w:val="0"/>
+          <w:numId w:val="2"/>
+        </w:numPr>
+        <w:spacing w:before="100" w:beforeAutospacing="1" w:after="100" w:afterAutospacing="1" w:line="240" w:lineRule="auto"/>
+        <w:rPr>
+          <w:rFonts w:ascii="Times New Roman" w:eastAsia="Times New Roman" w:hAnsi="Times New Roman" w:cs="Times New Roman"/>
+          <w:sz w:val="24"/>
+          <w:szCs w:val="24"/>
+        </w:rPr>
+      </w:pPr>
+      <w:r>
+        <w:rPr>
+          <w:rFonts w:ascii="Times New Roman" w:eastAsia="Times New Roman" w:hAnsi="Times New Roman" w:cs="Times New Roman"/>
+          <w:sz w:val="24"/>
+          <w:szCs w:val="24"/>
+        </w:rPr>
+        <w:t>git commit -m”write note”</w:t>
+      </w:r>
+    </w:p>
+    <w:p>
+      <w:pPr>
+        <w:numPr>
+          <w:ilvl w:val="0"/>
+          <w:numId w:val="2"/>
+        </w:numPr>
+        <w:spacing w:before="100" w:beforeAutospacing="1" w:after="100" w:afterAutospacing="1" w:line="240" w:lineRule="auto"/>
+        <w:rPr>
+          <w:rFonts w:ascii="Times New Roman" w:eastAsia="Times New Roman" w:hAnsi="Times New Roman" w:cs="Times New Roman"/>
+          <w:sz w:val="24"/>
+          <w:szCs w:val="24"/>
+        </w:rPr>
+      </w:pPr>
+      <w:r>
+        <w:rPr>
+          <w:rFonts w:ascii="Times New Roman" w:eastAsia="Times New Roman" w:hAnsi="Times New Roman" w:cs="Times New Roman"/>
+          <w:sz w:val="24"/>
+          <w:szCs w:val="24"/>
+        </w:rPr>
+        <w:t>git push</w:t>
+      </w:r>
+    </w:p>
+    <w:p>
+      <w:pPr>
+        <w:numPr>
+          <w:ilvl w:val="0"/>
+          <w:numId w:val="2"/>
+        </w:numPr>
+        <w:spacing w:before="100" w:beforeAutospacing="1" w:after="100" w:afterAutospacing="1" w:line="240" w:lineRule="auto"/>
+        <w:rPr>
+          <w:rFonts w:ascii="Times New Roman" w:eastAsia="Times New Roman" w:hAnsi="Times New Roman" w:cs="Times New Roman"/>
+          <w:sz w:val="24"/>
+          <w:szCs w:val="24"/>
+        </w:rPr>
+      </w:pPr>
+      <w:r>
+        <w:rPr>
+          <w:rFonts w:ascii="Times New Roman" w:eastAsia="Times New Roman" w:hAnsi="Times New Roman" w:cs="Times New Roman"/>
+          <w:sz w:val="24"/>
+          <w:szCs w:val="24"/>
+        </w:rPr>
+        <w:t xml:space="preserve">git help </w:t>
+      </w:r>
+    </w:p>
+    <w:p>
+      <w:pPr>
         <w:rPr>
           <w:b/>
         </w:rPr>
       </w:pPr>
-      <w:bookmarkStart w:id="0" w:name="_GoBack"/>
-      <w:bookmarkEnd w:id="0"/>
     </w:p>
     <w:sectPr>
       <w:pgSz w:w="12240" w:h="15840"/>

</xml_diff>

<commit_message>
add line for test
</commit_message>
<xml_diff>
--- a/GitHub Steps.docx
+++ b/GitHub Steps.docx
@@ -58,8 +58,6 @@
         </w:rPr>
         <w:t xml:space="preserve">Central </w:t>
       </w:r>
-      <w:bookmarkStart w:id="0" w:name="_GoBack"/>
-      <w:bookmarkEnd w:id="0"/>
       <w:r>
         <w:rPr>
           <w:b/>
@@ -67,6 +65,37 @@
           <w:szCs w:val="28"/>
         </w:rPr>
         <w:t>Repository</w:t>
+      </w:r>
+    </w:p>
+    <w:p>
+      <w:pPr>
+        <w:rPr>
+          <w:sz w:val="24"/>
+          <w:szCs w:val="24"/>
+        </w:rPr>
+      </w:pPr>
+      <w:r>
+        <w:rPr>
+          <w:sz w:val="24"/>
+          <w:szCs w:val="24"/>
+        </w:rPr>
+        <w:t>If many people working on a same code project and allows to roll back to previo</w:t>
+      </w:r>
+      <w:r>
+        <w:rPr>
+          <w:sz w:val="24"/>
+          <w:szCs w:val="24"/>
+        </w:rPr>
+        <w:t>u</w:t>
+      </w:r>
+      <w:bookmarkStart w:id="0" w:name="_GoBack"/>
+      <w:bookmarkEnd w:id="0"/>
+      <w:r>
+        <w:rPr>
+          <w:sz w:val="24"/>
+          <w:szCs w:val="24"/>
+        </w:rPr>
+        <w:t xml:space="preserve">s version if someone mess up your project. Git allows to collaborate code project among team automatically </w:t>
       </w:r>
     </w:p>
     <w:p>
@@ -119,6 +148,14 @@
           <w:szCs w:val="24"/>
         </w:rPr>
         <w:t>dif</w:t>
+      </w:r>
+      <w:r>
+        <w:rPr>
+          <w:rFonts w:ascii="Times New Roman" w:eastAsia="Times New Roman" w:hAnsi="Times New Roman" w:cs="Times New Roman"/>
+          <w:sz w:val="24"/>
+          <w:szCs w:val="24"/>
+        </w:rPr>
+        <w:t>f</w:t>
       </w:r>
     </w:p>
     <w:p>

</xml_diff>